<commit_message>
Small change - looks good
Small change to a sentence, everything else looks good. We might want to try to add this to our markdown file, although it is not needed
</commit_message>
<xml_diff>
--- a/ST 566 Final Project - Methods.docx
+++ b/ST 566 Final Project - Methods.docx
@@ -17,16 +17,31 @@
     </w:p>
     <w:p>
       <w:r>
-        <w:t>The first step in analyzing the climate data is plotting the raw time series, viewing temperature as the response variable against time. This time series is not stationary, as the mean changes over time and is clear seasonality. Since there is no change in</w:t>
-      </w:r>
-      <w:r>
-        <w:t xml:space="preserve"> variance over time, no log transformation is required to stabilize the data in this scenario. The time series plot shows a clear seasonality pattern, with a period every ~365 days. For the 4 years of data, there are 4 periods, which makes sense because th</w:t>
-      </w:r>
-      <w:r>
-        <w:t>e temperature changes are likely caused by seasons throughout the year. Therefore, we will estimate the seasonal component as 365 days in the process of making the time series stationary. There is also a slight upward trend over time (Figure 1). We need to</w:t>
-      </w:r>
-      <w:r>
-        <w:t xml:space="preserve"> remove seasonality and trend to achieve stationarity by fitting a linear regression of the time series and analyzing residuals.</w:t>
+        <w:t xml:space="preserve">The first step in analyzing the climate data is plotting the raw time series, viewing temperature as the response variable against time. This time series is not stationary, as the mean changes over time and </w:t>
+      </w:r>
+      <w:ins w:id="0" w:author="Mendoza, Abraham C" w:date="2023-03-16T21:21:00Z">
+        <w:r>
+          <w:t xml:space="preserve">there </w:t>
+        </w:r>
+      </w:ins>
+      <w:r>
+        <w:t>is clear</w:t>
+      </w:r>
+      <w:ins w:id="1" w:author="Mendoza, Abraham C" w:date="2023-03-16T21:21:00Z">
+        <w:r>
+          <w:t>ly</w:t>
+        </w:r>
+      </w:ins>
+      <w:r>
+        <w:t xml:space="preserve"> seasonality</w:t>
+      </w:r>
+      <w:ins w:id="2" w:author="Mendoza, Abraham C" w:date="2023-03-16T21:21:00Z">
+        <w:r>
+          <w:t xml:space="preserve"> present</w:t>
+        </w:r>
+      </w:ins>
+      <w:r>
+        <w:t>. Since there is no change in variance over time, no log transformation is required to stabilize the data in this scenario. The time series plot shows a clear seasonality pattern, with a period every ~365 days. For the 4 years of data, there are 4 periods, which makes sense because the temperature changes are likely caused by seasons throughout the year. Therefore, we will estimate the seasonal component as 365 days in the process of making the time series stationary. There is also a slight upward trend over time (Figure 1). We need to remove seasonality and trend to achieve stationarity by fitting a linear regression of the time series and analyzing residuals.</w:t>
       </w:r>
     </w:p>
     <w:p/>
@@ -116,10 +131,7 @@
     </w:p>
     <w:p>
       <w:r>
-        <w:t>We remove</w:t>
-      </w:r>
-      <w:r>
-        <w:t xml:space="preserve"> the trend from the time series by extracting the residuals from the linear model. The time series no longer shows an upward trend as seen in Figure 2. The mean is constant over time, but seasonality remains.</w:t>
+        <w:t>We remove the trend from the time series by extracting the residuals from the linear model. The time series no longer shows an upward trend as seen in Figure 2. The mean is constant over time, but seasonality remains.</w:t>
       </w:r>
     </w:p>
     <w:p>
@@ -188,14 +200,7 @@
           <w:sz w:val="18"/>
           <w:szCs w:val="18"/>
         </w:rPr>
-        <w:t xml:space="preserve"> Climate time series data plotted af</w:t>
-      </w:r>
-      <w:r>
-        <w:rPr>
-          <w:sz w:val="18"/>
-          <w:szCs w:val="18"/>
-        </w:rPr>
-        <w:t xml:space="preserve">ter removing the positive trend. </w:t>
+        <w:t xml:space="preserve"> Climate time series data plotted after removing the positive trend. </w:t>
       </w:r>
     </w:p>
     <w:p>
@@ -204,18 +209,15 @@
       </w:r>
       <w:r>
         <w:lastRenderedPageBreak/>
-        <w:t xml:space="preserve">noise. </w:t>
-      </w:r>
-      <w:proofErr w:type="gramStart"/>
-      <w:r>
-        <w:t>Therefore</w:t>
-      </w:r>
-      <w:proofErr w:type="gramEnd"/>
-      <w:r>
-        <w:t xml:space="preserve"> we have successfully rem</w:t>
-      </w:r>
-      <w:r>
-        <w:t>oved trend and seasonality from the time series to obtain a stationary series (Figure 3).</w:t>
+        <w:t>noise. Therefore</w:t>
+      </w:r>
+      <w:ins w:id="3" w:author="Mendoza, Abraham C" w:date="2023-03-16T21:24:00Z">
+        <w:r>
+          <w:t>,</w:t>
+        </w:r>
+      </w:ins>
+      <w:r>
+        <w:t xml:space="preserve"> we have successfully removed trend and seasonality from the time series to obtain a stationary series (Figure 3).</w:t>
       </w:r>
     </w:p>
     <w:p/>
@@ -306,13 +308,7 @@
     </w:p>
     <w:p>
       <w:r>
-        <w:t>We will fit an ARMA model to the stati</w:t>
-      </w:r>
-      <w:r>
-        <w:t xml:space="preserve">onary time series by making conclusions from the ACF and PACF plots. These plots show where autocorrelation may occur in the time series data. We observe that the ACF plot slowly decreases to zero and the PACF plot has a non-zero first lag. There are many </w:t>
-      </w:r>
-      <w:r>
-        <w:t xml:space="preserve">models that may work for this data, so several models will be compared. There are also non-zero PACF values at the period lags, so we will fit a SARIMA model just in case. Based on the ACF and PACF plots, we chose to compare a few model candidates: </w:t>
+        <w:t xml:space="preserve">We will fit an ARMA model to the stationary time series by making conclusions from the ACF and PACF plots. These plots show where autocorrelation may occur in the time series data. We observe that the ACF plot slowly decreases to zero and the PACF plot has a non-zero first lag. There are many models that may work for this data, so several models will be compared. There are also non-zero PACF values at the period lags, so we will fit a SARIMA model just in case. Based on the ACF and PACF plots, we chose to compare a few model candidates: </w:t>
       </w:r>
       <w:proofErr w:type="gramStart"/>
       <w:r>
@@ -320,10 +316,7 @@
       </w:r>
       <w:proofErr w:type="gramEnd"/>
       <w:r>
-        <w:t xml:space="preserve">1), </w:t>
-      </w:r>
-      <w:r>
-        <w:t>AR(2), AR(3), ARMA(1,1), ARMA(2,2), ARMA(2,1), and ARIMA(1,1,0)x(0,1,0)</w:t>
+        <w:t>1), AR(2), AR(3), ARMA(1,1), ARMA(2,2), ARMA(2,1), and ARIMA(1,1,0)x(0,1,0)</w:t>
       </w:r>
       <w:r>
         <w:rPr>
@@ -415,14 +408,7 @@
           <w:sz w:val="18"/>
           <w:szCs w:val="18"/>
         </w:rPr>
-        <w:t>. ACF and</w:t>
-      </w:r>
-      <w:r>
-        <w:rPr>
-          <w:sz w:val="18"/>
-          <w:szCs w:val="18"/>
-        </w:rPr>
-        <w:t xml:space="preserve"> PACF plots for the stationary climate time series.</w:t>
+        <w:t>. ACF and PACF plots for the stationary climate time series.</w:t>
       </w:r>
     </w:p>
     <w:p>
@@ -466,21 +452,13 @@
       <w:r>
         <w:t xml:space="preserve">2,1) model to evaluate the fit. The model is evaluated with diagnostics using R function </w:t>
       </w:r>
-      <w:proofErr w:type="spellStart"/>
       <w:proofErr w:type="gramStart"/>
       <w:r>
-        <w:t>tsdiag</w:t>
-      </w:r>
-      <w:proofErr w:type="spellEnd"/>
-      <w:r>
-        <w:t>(</w:t>
+        <w:t>tsdiag(</w:t>
       </w:r>
       <w:proofErr w:type="gramEnd"/>
       <w:r>
-        <w:t>). The residuals look reason</w:t>
-      </w:r>
-      <w:r>
-        <w:t xml:space="preserve">able - the </w:t>
+        <w:t xml:space="preserve">). The residuals look reasonable - the </w:t>
       </w:r>
       <w:r>
         <w:lastRenderedPageBreak/>
@@ -493,21 +471,7 @@
         <w:t xml:space="preserve">, </w:t>
       </w:r>
       <w:r>
-        <w:t>middle. PACF plot can be seen in appendix). The p-val</w:t>
-      </w:r>
-      <w:r>
-        <w:t>ues are larger than 0.05, which suggests residuals come from white noise (Figure 5, bottom). The ‘</w:t>
-      </w:r>
-      <w:proofErr w:type="spellStart"/>
-      <w:r>
-        <w:t>qqplot</w:t>
-      </w:r>
-      <w:proofErr w:type="spellEnd"/>
-      <w:r>
-        <w:t>’ supports the assumption of normal distribution of the residuals because the data points fall along the straight line. The model fitting performs reaso</w:t>
-      </w:r>
-      <w:r>
-        <w:t>nably well.</w:t>
+        <w:t>middle. PACF plot can be seen in appendix). The p-values are larger than 0.05, which suggests residuals come from white noise (Figure 5, bottom). The ‘qqplot’ supports the assumption of normal distribution of the residuals because the data points fall along the straight line. The model fitting performs reasonably well.</w:t>
       </w:r>
     </w:p>
     <w:p/>
@@ -579,22 +543,13 @@
         </w:rPr>
         <w:t xml:space="preserve">. Results from </w:t>
       </w:r>
-      <w:proofErr w:type="spellStart"/>
       <w:proofErr w:type="gramStart"/>
       <w:r>
         <w:rPr>
           <w:sz w:val="18"/>
           <w:szCs w:val="18"/>
         </w:rPr>
-        <w:t>tsdiags</w:t>
-      </w:r>
-      <w:proofErr w:type="spellEnd"/>
-      <w:r>
-        <w:rPr>
-          <w:sz w:val="18"/>
-          <w:szCs w:val="18"/>
-        </w:rPr>
-        <w:t>(</w:t>
+        <w:t>tsdiags(</w:t>
       </w:r>
       <w:proofErr w:type="gramEnd"/>
       <w:r>
@@ -688,23 +643,7 @@
           <w:sz w:val="18"/>
           <w:szCs w:val="18"/>
         </w:rPr>
-        <w:t>. ‘</w:t>
-      </w:r>
-      <w:proofErr w:type="spellStart"/>
-      <w:r>
-        <w:rPr>
-          <w:sz w:val="18"/>
-          <w:szCs w:val="18"/>
-        </w:rPr>
-        <w:t>qqplot</w:t>
-      </w:r>
-      <w:proofErr w:type="spellEnd"/>
-      <w:r>
-        <w:rPr>
-          <w:sz w:val="18"/>
-          <w:szCs w:val="18"/>
-        </w:rPr>
-        <w:t>’ of the residuals support assumption of normal distribution.</w:t>
+        <w:t>. ‘qqplot’ of the residuals support assumption of normal distribution.</w:t>
       </w:r>
     </w:p>
     <w:p/>
@@ -934,15 +873,7 @@
           <w:sz w:val="18"/>
           <w:szCs w:val="18"/>
         </w:rPr>
-        <w:t>If it were provided, we could have also used a ‘test’ data set to evaluate the pe</w:t>
-      </w:r>
-      <w:r>
-        <w:rPr>
-          <w:color w:val="0000FF"/>
-          <w:sz w:val="18"/>
-          <w:szCs w:val="18"/>
-        </w:rPr>
-        <w:t xml:space="preserve">rformance of our data by comparing our </w:t>
+        <w:t xml:space="preserve">If it were provided, we could have also used a ‘test’ data set to evaluate the performance of our data by comparing our </w:t>
       </w:r>
       <w:proofErr w:type="gramStart"/>
       <w:r>
@@ -1020,15 +951,7 @@
           <w:sz w:val="18"/>
           <w:szCs w:val="18"/>
         </w:rPr>
-        <w:t xml:space="preserve">The forecast shows increasing temperature in the following </w:t>
-      </w:r>
-      <w:r>
-        <w:rPr>
-          <w:color w:val="0000FF"/>
-          <w:sz w:val="18"/>
-          <w:szCs w:val="18"/>
-        </w:rPr>
-        <w:t>year, which is what we expected</w:t>
+        <w:t>The forecast shows increasing temperature in the following year, which is what we expected</w:t>
       </w:r>
     </w:p>
     <w:p/>
@@ -1168,6 +1091,14 @@
     <w:abstractNumId w:val="0"/>
   </w:num>
 </w:numbering>
+</file>
+
+<file path=word/people.xml><?xml version="1.0" encoding="utf-8"?>
+<w15:people xmlns:wpc="http://schemas.microsoft.com/office/word/2010/wordprocessingCanvas" xmlns:cx="http://schemas.microsoft.com/office/drawing/2014/chartex" xmlns:cx1="http://schemas.microsoft.com/office/drawing/2015/9/8/chartex" xmlns:cx2="http://schemas.microsoft.com/office/drawing/2015/10/21/chartex" xmlns:cx3="http://schemas.microsoft.com/office/drawing/2016/5/9/chartex" xmlns:cx4="http://schemas.microsoft.com/office/drawing/2016/5/10/chartex" xmlns:cx5="http://schemas.microsoft.com/office/drawing/2016/5/11/chartex" xmlns:cx6="http://schemas.microsoft.com/office/drawing/2016/5/12/chartex" xmlns:cx7="http://schemas.microsoft.com/office/drawing/2016/5/13/chartex" xmlns:cx8="http://schemas.microsoft.com/office/drawing/2016/5/14/chartex" xmlns:mc="http://schemas.openxmlformats.org/markup-compatibility/2006" xmlns:aink="http://schemas.microsoft.com/office/drawing/2016/ink" xmlns:am3d="http://schemas.microsoft.com/office/drawing/2017/model3d" xmlns:o="urn:schemas-microsoft-com:office:office" xmlns:oel="http://schemas.microsoft.com/office/2019/extlst" xmlns:r="http://schemas.openxmlformats.org/officeDocument/2006/relationships" xmlns:m="http://schemas.openxmlformats.org/officeDocument/2006/math" xmlns:v="urn:schemas-microsoft-com:vml" xmlns:wp14="http://schemas.microsoft.com/office/word/2010/wordprocessingDrawing" xmlns:wp="http://schemas.openxmlformats.org/drawingml/2006/wordprocessingDrawing" xmlns:w10="urn:schemas-microsoft-com:office:word" xmlns:w="http://schemas.openxmlformats.org/wordprocessingml/2006/main" xmlns:w14="http://schemas.microsoft.com/office/word/2010/wordml" xmlns:w15="http://schemas.microsoft.com/office/word/2012/wordml" xmlns:w16cex="http://schemas.microsoft.com/office/word/2018/wordml/cex" xmlns:w16cid="http://schemas.microsoft.com/office/word/2016/wordml/cid" xmlns:w16="http://schemas.microsoft.com/office/word/2018/wordml" xmlns:w16sdtdh="http://schemas.microsoft.com/office/word/2020/wordml/sdtdatahash" xmlns:w16se="http://schemas.microsoft.com/office/word/2015/wordml/symex" xmlns:wpg="http://schemas.microsoft.com/office/word/2010/wordprocessingGroup" xmlns:wpi="http://schemas.microsoft.com/office/word/2010/wordprocessingInk" xmlns:wne="http://schemas.microsoft.com/office/word/2006/wordml" xmlns:wps="http://schemas.microsoft.com/office/word/2010/wordprocessingShape" mc:Ignorable="w14 w15 w16se w16cid w16 w16cex w16sdtdh wp14">
+  <w15:person w15:author="Mendoza, Abraham C">
+    <w15:presenceInfo w15:providerId="AD" w15:userId="S::abraham.c.mendoza@wsu.edu::96314ea7-601a-4387-9c2a-ebfc47e9a446"/>
+  </w15:person>
+</w15:people>
 </file>
 
 <file path=word/styles.xml><?xml version="1.0" encoding="utf-8"?>
@@ -1742,6 +1673,16 @@
       <w:szCs w:val="30"/>
     </w:rPr>
   </w:style>
+  <w:style w:type="paragraph" w:styleId="Revision">
+    <w:name w:val="Revision"/>
+    <w:hidden/>
+    <w:uiPriority w:val="99"/>
+    <w:semiHidden/>
+    <w:rsid w:val="00603B01"/>
+    <w:pPr>
+      <w:spacing w:line="240" w:lineRule="auto"/>
+    </w:pPr>
+  </w:style>
 </w:styles>
 </file>
 

</xml_diff>